<commit_message>
git added -New word file added in this commiprivate brachc 2
</commit_message>
<xml_diff>
--- a/harishdevops.docx
+++ b/harishdevops.docx
@@ -133,6 +133,17 @@
         </w:rPr>
         <w:t>ngineer</w:t>
       </w:r>
+      <w:r>
+        <w:rPr>
+          <w:rFonts w:eastAsia="Verdana"/>
+          <w:b/>
+          <w:sz w:val="22"/>
+          <w:szCs w:val="22"/>
+        </w:rPr>
+        <w:t>yy</w:t>
+      </w:r>
+      <w:bookmarkStart w:id="0" w:name="_GoBack"/>
+      <w:bookmarkEnd w:id="0"/>
     </w:p>
     <w:p>
       <w:pPr>
@@ -236,27 +247,7 @@
           <w:sz w:val="18"/>
           <w:szCs w:val="18"/>
         </w:rPr>
-        <w:t>Quality Assurance Engineer/Software</w:t>
-      </w:r>
-      <w:r>
-        <w:rPr>
-          <w:rFonts w:ascii="Arial" w:hAnsi="Arial" w:cs="Arial"/>
-          <w:b/>
-          <w:bCs/>
-          <w:sz w:val="18"/>
-          <w:szCs w:val="18"/>
-        </w:rPr>
-        <w:t xml:space="preserve"> </w:t>
-      </w:r>
-      <w:r>
-        <w:rPr>
-          <w:rFonts w:ascii="Arial" w:hAnsi="Arial" w:cs="Arial"/>
-          <w:b/>
-          <w:bCs/>
-          <w:sz w:val="18"/>
-          <w:szCs w:val="18"/>
-        </w:rPr>
-        <w:t xml:space="preserve">Testing </w:t>
+        <w:t xml:space="preserve">Quality Assurance Engineer/Software Testing </w:t>
       </w:r>
       <w:r>
         <w:rPr>
@@ -666,23 +657,7 @@
           <w:sz w:val="18"/>
           <w:szCs w:val="18"/>
         </w:rPr>
-        <w:t xml:space="preserve">Hands on knowledge in </w:t>
-      </w:r>
-      <w:r>
-        <w:rPr>
-          <w:rFonts w:ascii="Arial" w:hAnsi="Arial" w:cs="Arial"/>
-          <w:sz w:val="18"/>
-          <w:szCs w:val="18"/>
-        </w:rPr>
-        <w:t>analysing</w:t>
-      </w:r>
-      <w:r>
-        <w:rPr>
-          <w:rFonts w:ascii="Arial" w:hAnsi="Arial" w:cs="Arial"/>
-          <w:sz w:val="18"/>
-          <w:szCs w:val="18"/>
-        </w:rPr>
-        <w:t xml:space="preserve"> the </w:t>
+        <w:t xml:space="preserve">Hands on knowledge in analysing the </w:t>
       </w:r>
       <w:r>
         <w:rPr>
@@ -1139,23 +1114,7 @@
           <w:sz w:val="18"/>
           <w:szCs w:val="18"/>
         </w:rPr>
-        <w:t>Excellent in writing manual Test Cases., In manual testing I have an excellent knowledge of all</w:t>
-      </w:r>
-      <w:r>
-        <w:rPr>
-          <w:rFonts w:ascii="Arial" w:hAnsi="Arial" w:cs="Arial"/>
-          <w:sz w:val="18"/>
-          <w:szCs w:val="18"/>
-        </w:rPr>
-        <w:t xml:space="preserve"> </w:t>
-      </w:r>
-      <w:r>
-        <w:rPr>
-          <w:rFonts w:ascii="Arial" w:hAnsi="Arial" w:cs="Arial"/>
-          <w:sz w:val="18"/>
-          <w:szCs w:val="18"/>
-        </w:rPr>
-        <w:t>the Testing model</w:t>
+        <w:t>Excellent in writing manual Test Cases., In manual testing I have an excellent knowledge of all the Testing model</w:t>
       </w:r>
       <w:proofErr w:type="gramStart"/>
       <w:r>
@@ -1304,17 +1263,7 @@
           <w:sz w:val="18"/>
           <w:szCs w:val="18"/>
         </w:rPr>
-        <w:t>S</w:t>
-      </w:r>
-      <w:r>
-        <w:rPr>
-          <w:rFonts w:ascii="Arial" w:hAnsi="Arial" w:cs="Arial"/>
-          <w:b/>
-          <w:bCs/>
-          <w:sz w:val="18"/>
-          <w:szCs w:val="18"/>
-        </w:rPr>
-        <w:t>oftware Test Life Cycle (STLC).</w:t>
+        <w:t>Software Test Life Cycle (STLC).</w:t>
       </w:r>
     </w:p>
     <w:p>
@@ -1771,8 +1720,6 @@
               </w:rPr>
               <w:t>Windo</w:t>
             </w:r>
-            <w:bookmarkStart w:id="0" w:name="_GoBack"/>
-            <w:bookmarkEnd w:id="0"/>
             <w:r>
               <w:rPr>
                 <w:rFonts w:ascii="Verdana" w:eastAsia="Arial" w:hAnsi="Verdana" w:cs="Arial"/>
@@ -2116,23 +2063,7 @@
           <w:sz w:val="18"/>
           <w:szCs w:val="18"/>
         </w:rPr>
-        <w:t>Bachelor's</w:t>
-      </w:r>
-      <w:r>
-        <w:rPr>
-          <w:rFonts w:ascii="Arial" w:hAnsi="Arial" w:cs="Arial"/>
-          <w:sz w:val="18"/>
-          <w:szCs w:val="18"/>
-        </w:rPr>
-        <w:t xml:space="preserve"> </w:t>
-      </w:r>
-      <w:r>
-        <w:rPr>
-          <w:rFonts w:ascii="Arial" w:hAnsi="Arial" w:cs="Arial"/>
-          <w:sz w:val="18"/>
-          <w:szCs w:val="18"/>
-        </w:rPr>
-        <w:t>Degree, Electrical and Electronics Engineering - 2016</w:t>
+        <w:t>Bachelor's Degree, Electrical and Electronics Engineering - 2016</w:t>
       </w:r>
     </w:p>
     <w:p>
@@ -2856,7 +2787,27 @@
           <w:sz w:val="18"/>
           <w:szCs w:val="18"/>
         </w:rPr>
-        <w:t>, Grafana, Prometheus, Terraform</w:t>
+        <w:t xml:space="preserve">, </w:t>
+      </w:r>
+      <w:proofErr w:type="spellStart"/>
+      <w:r>
+        <w:rPr>
+          <w:rFonts w:ascii="Verdana" w:eastAsia="Verdana" w:hAnsi="Verdana" w:cs="Verdana"/>
+          <w:color w:val="000000"/>
+          <w:sz w:val="18"/>
+          <w:szCs w:val="18"/>
+        </w:rPr>
+        <w:t>Grafana</w:t>
+      </w:r>
+      <w:proofErr w:type="spellEnd"/>
+      <w:r>
+        <w:rPr>
+          <w:rFonts w:ascii="Verdana" w:eastAsia="Verdana" w:hAnsi="Verdana" w:cs="Verdana"/>
+          <w:color w:val="000000"/>
+          <w:sz w:val="18"/>
+          <w:szCs w:val="18"/>
+        </w:rPr>
+        <w:t>, Prometheus, Terraform</w:t>
       </w:r>
     </w:p>
     <w:p>
@@ -2897,7 +2848,71 @@
           <w:szCs w:val="18"/>
           <w:lang w:val="en-IN"/>
         </w:rPr>
-        <w:t>Optum</w:t>
+        <w:t>Optum, IND-UAT (Health Care)</w:t>
+      </w:r>
+      <w:r>
+        <w:rPr>
+          <w:b/>
+          <w:sz w:val="18"/>
+          <w:szCs w:val="18"/>
+        </w:rPr>
+        <w:tab/>
+      </w:r>
+      <w:r>
+        <w:rPr>
+          <w:b/>
+          <w:sz w:val="18"/>
+          <w:szCs w:val="18"/>
+        </w:rPr>
+        <w:tab/>
+      </w:r>
+      <w:r>
+        <w:rPr>
+          <w:b/>
+          <w:sz w:val="18"/>
+          <w:szCs w:val="18"/>
+        </w:rPr>
+        <w:tab/>
+      </w:r>
+      <w:r>
+        <w:rPr>
+          <w:b/>
+          <w:sz w:val="18"/>
+          <w:szCs w:val="18"/>
+        </w:rPr>
+        <w:tab/>
+      </w:r>
+      <w:r>
+        <w:rPr>
+          <w:b/>
+          <w:sz w:val="18"/>
+          <w:szCs w:val="18"/>
+        </w:rPr>
+        <w:tab/>
+      </w:r>
+      <w:r>
+        <w:rPr>
+          <w:b/>
+          <w:sz w:val="18"/>
+          <w:szCs w:val="18"/>
+        </w:rPr>
+        <w:tab/>
+      </w:r>
+      <w:r>
+        <w:rPr>
+          <w:b/>
+          <w:sz w:val="18"/>
+          <w:szCs w:val="18"/>
+        </w:rPr>
+        <w:tab/>
+      </w:r>
+      <w:r>
+        <w:rPr>
+          <w:b/>
+          <w:sz w:val="18"/>
+          <w:szCs w:val="18"/>
+        </w:rPr>
+        <w:tab/>
       </w:r>
       <w:r>
         <w:rPr>
@@ -2908,104 +2923,7 @@
           <w:szCs w:val="18"/>
           <w:lang w:val="en-IN"/>
         </w:rPr>
-        <w:t xml:space="preserve">, </w:t>
-      </w:r>
-      <w:r>
-        <w:rPr>
-          <w:rFonts w:ascii="Calibri,Bold" w:eastAsiaTheme="minorHAnsi" w:hAnsi="Calibri,Bold" w:cs="Calibri,Bold"/>
-          <w:b/>
-          <w:bCs/>
-          <w:sz w:val="18"/>
-          <w:szCs w:val="18"/>
-          <w:lang w:val="en-IN"/>
-        </w:rPr>
-        <w:t>IND-UAT (Health Care)</w:t>
-      </w:r>
-      <w:r>
-        <w:rPr>
-          <w:b/>
-          <w:sz w:val="18"/>
-          <w:szCs w:val="18"/>
-        </w:rPr>
-        <w:tab/>
-      </w:r>
-      <w:r>
-        <w:rPr>
-          <w:b/>
-          <w:sz w:val="18"/>
-          <w:szCs w:val="18"/>
-        </w:rPr>
-        <w:tab/>
-      </w:r>
-      <w:r>
-        <w:rPr>
-          <w:b/>
-          <w:sz w:val="18"/>
-          <w:szCs w:val="18"/>
-        </w:rPr>
-        <w:tab/>
-      </w:r>
-      <w:r>
-        <w:rPr>
-          <w:b/>
-          <w:sz w:val="18"/>
-          <w:szCs w:val="18"/>
-        </w:rPr>
-        <w:tab/>
-      </w:r>
-      <w:r>
-        <w:rPr>
-          <w:b/>
-          <w:sz w:val="18"/>
-          <w:szCs w:val="18"/>
-        </w:rPr>
-        <w:tab/>
-      </w:r>
-      <w:r>
-        <w:rPr>
-          <w:b/>
-          <w:sz w:val="18"/>
-          <w:szCs w:val="18"/>
-        </w:rPr>
-        <w:tab/>
-      </w:r>
-      <w:r>
-        <w:rPr>
-          <w:b/>
-          <w:sz w:val="18"/>
-          <w:szCs w:val="18"/>
-        </w:rPr>
-        <w:tab/>
-      </w:r>
-      <w:r>
-        <w:rPr>
-          <w:b/>
-          <w:sz w:val="18"/>
-          <w:szCs w:val="18"/>
-        </w:rPr>
-        <w:tab/>
-      </w:r>
-      <w:r>
-        <w:rPr>
-          <w:rFonts w:ascii="Calibri,Bold" w:eastAsiaTheme="minorHAnsi" w:hAnsi="Calibri,Bold" w:cs="Calibri,Bold"/>
-          <w:b/>
-          <w:bCs/>
-          <w:sz w:val="18"/>
-          <w:szCs w:val="18"/>
-          <w:lang w:val="en-IN"/>
-        </w:rPr>
-        <w:t>May 2021</w:t>
-      </w:r>
-      <w:r>
-        <w:rPr>
-          <w:rFonts w:ascii="Calibri,Bold" w:eastAsiaTheme="minorHAnsi" w:hAnsi="Calibri,Bold" w:cs="Calibri,Bold"/>
-          <w:b/>
-          <w:bCs/>
-          <w:sz w:val="18"/>
-          <w:szCs w:val="18"/>
-          <w:lang w:val="en-IN"/>
-        </w:rPr>
-        <w:t>-Nov 2021</w:t>
+        <w:t>May 2021-Nov 2021</w:t>
       </w:r>
     </w:p>
     <w:p>
@@ -3067,43 +2985,7 @@
           <w:szCs w:val="18"/>
           <w:lang w:val="en-IN"/>
         </w:rPr>
-        <w:t>As usability testing services are hardly possible without such context info as a persona</w:t>
-      </w:r>
-      <w:r>
-        <w:rPr>
-          <w:rFonts w:ascii="Calibri" w:eastAsiaTheme="minorHAnsi" w:hAnsi="Calibri" w:cs="Calibri"/>
-          <w:sz w:val="18"/>
-          <w:szCs w:val="18"/>
-          <w:lang w:val="en-IN"/>
-        </w:rPr>
-        <w:t xml:space="preserve"> </w:t>
-      </w:r>
-      <w:r>
-        <w:rPr>
-          <w:rFonts w:ascii="Calibri" w:eastAsiaTheme="minorHAnsi" w:hAnsi="Calibri" w:cs="Calibri"/>
-          <w:sz w:val="18"/>
-          <w:szCs w:val="18"/>
-          <w:lang w:val="en-IN"/>
-        </w:rPr>
-        <w:t>and involve our competences in material research to perform persona creation to model real users with</w:t>
-      </w:r>
-      <w:r>
-        <w:rPr>
-          <w:rFonts w:ascii="Calibri" w:eastAsiaTheme="minorHAnsi" w:hAnsi="Calibri" w:cs="Calibri"/>
-          <w:sz w:val="18"/>
-          <w:szCs w:val="18"/>
-          <w:lang w:val="en-IN"/>
-        </w:rPr>
-        <w:t xml:space="preserve"> </w:t>
-      </w:r>
-      <w:r>
-        <w:rPr>
-          <w:rFonts w:ascii="Calibri" w:eastAsiaTheme="minorHAnsi" w:hAnsi="Calibri" w:cs="Calibri"/>
-          <w:sz w:val="18"/>
-          <w:szCs w:val="18"/>
-          <w:lang w:val="en-IN"/>
-        </w:rPr>
-        <w:t>real needs, problems and expectations from software and do customer journey</w:t>
+        <w:t>As usability testing services are hardly possible without such context info as a persona and involve our competences in material research to perform persona creation to model real users with real needs, problems and expectations from software and do customer journey</w:t>
       </w:r>
     </w:p>
     <w:p>
@@ -3294,7 +3176,16 @@
           <w:szCs w:val="18"/>
           <w:lang w:val="en-IN"/>
         </w:rPr>
-        <w:t xml:space="preserve">Techno Endeavour, </w:t>
+        <w:t xml:space="preserve">Techno Endeavour, Google Shopping Express (GSX)-Google </w:t>
+      </w:r>
+      <w:r>
+        <w:rPr>
+          <w:rFonts w:ascii="Calibri" w:eastAsiaTheme="minorHAnsi" w:hAnsi="Calibri" w:cs="Calibri"/>
+          <w:sz w:val="18"/>
+          <w:szCs w:val="18"/>
+          <w:lang w:val="en-IN"/>
+        </w:rPr>
+        <w:t>(Ecommerce</w:t>
       </w:r>
       <w:r>
         <w:rPr>
@@ -3305,44 +3196,6 @@
           <w:szCs w:val="18"/>
           <w:lang w:val="en-IN"/>
         </w:rPr>
-        <w:t xml:space="preserve">Google Shopping Express (GSX)-Google </w:t>
-      </w:r>
-      <w:r>
-        <w:rPr>
-          <w:rFonts w:ascii="Calibri" w:eastAsiaTheme="minorHAnsi" w:hAnsi="Calibri" w:cs="Calibri"/>
-          <w:sz w:val="18"/>
-          <w:szCs w:val="18"/>
-          <w:lang w:val="en-IN"/>
-        </w:rPr>
-        <w:t>(E</w:t>
-      </w:r>
-      <w:r>
-        <w:rPr>
-          <w:rFonts w:ascii="Calibri" w:eastAsiaTheme="minorHAnsi" w:hAnsi="Calibri" w:cs="Calibri"/>
-          <w:sz w:val="18"/>
-          <w:szCs w:val="18"/>
-          <w:lang w:val="en-IN"/>
-        </w:rPr>
-        <w:t>c</w:t>
-      </w:r>
-      <w:r>
-        <w:rPr>
-          <w:rFonts w:ascii="Calibri" w:eastAsiaTheme="minorHAnsi" w:hAnsi="Calibri" w:cs="Calibri"/>
-          <w:sz w:val="18"/>
-          <w:szCs w:val="18"/>
-          <w:lang w:val="en-IN"/>
-        </w:rPr>
-        <w:t>ommerce</w:t>
-      </w:r>
-      <w:r>
-        <w:rPr>
-          <w:rFonts w:ascii="Calibri,Bold" w:eastAsiaTheme="minorHAnsi" w:hAnsi="Calibri,Bold" w:cs="Calibri,Bold"/>
-          <w:b/>
-          <w:bCs/>
-          <w:sz w:val="18"/>
-          <w:szCs w:val="18"/>
-          <w:lang w:val="en-IN"/>
-        </w:rPr>
         <w:t>)</w:t>
       </w:r>
       <w:r>
@@ -3360,13 +3213,6 @@
           <w:szCs w:val="18"/>
         </w:rPr>
         <w:tab/>
-      </w:r>
-      <w:r>
-        <w:rPr>
-          <w:b/>
-          <w:sz w:val="18"/>
-          <w:szCs w:val="18"/>
-        </w:rPr>
         <w:t>May 2018 – Nov 2019</w:t>
       </w:r>
     </w:p>
@@ -3431,79 +3277,7 @@
           <w:szCs w:val="18"/>
           <w:lang w:val="en-IN"/>
         </w:rPr>
-        <w:t>This Company provides the e-commerce services, which is similarly known as online</w:t>
-      </w:r>
-      <w:r>
-        <w:rPr>
-          <w:rFonts w:ascii="Arial" w:eastAsiaTheme="minorHAnsi" w:hAnsi="Arial" w:cs="Arial"/>
-          <w:sz w:val="18"/>
-          <w:szCs w:val="18"/>
-          <w:lang w:val="en-IN"/>
-        </w:rPr>
-        <w:t xml:space="preserve"> </w:t>
-      </w:r>
-      <w:r>
-        <w:rPr>
-          <w:rFonts w:ascii="Arial" w:eastAsiaTheme="minorHAnsi" w:hAnsi="Arial" w:cs="Arial"/>
-          <w:sz w:val="18"/>
-          <w:szCs w:val="18"/>
-          <w:lang w:val="en-IN"/>
-        </w:rPr>
-        <w:t>shopping Project deals with sales moment from Merchant to Consumer account. It also includes Sale and</w:t>
-      </w:r>
-      <w:r>
-        <w:rPr>
-          <w:rFonts w:ascii="Arial" w:eastAsiaTheme="minorHAnsi" w:hAnsi="Arial" w:cs="Arial"/>
-          <w:sz w:val="18"/>
-          <w:szCs w:val="18"/>
-          <w:lang w:val="en-IN"/>
-        </w:rPr>
-        <w:t xml:space="preserve"> </w:t>
-      </w:r>
-      <w:r>
-        <w:rPr>
-          <w:rFonts w:ascii="Arial" w:eastAsiaTheme="minorHAnsi" w:hAnsi="Arial" w:cs="Arial"/>
-          <w:sz w:val="18"/>
-          <w:szCs w:val="18"/>
-          <w:lang w:val="en-IN"/>
-        </w:rPr>
-        <w:t>Delivery Promotional schemes which were part of the application. The project deals with whether the</w:t>
-      </w:r>
-      <w:r>
-        <w:rPr>
-          <w:rFonts w:ascii="Arial" w:eastAsiaTheme="minorHAnsi" w:hAnsi="Arial" w:cs="Arial"/>
-          <w:sz w:val="18"/>
-          <w:szCs w:val="18"/>
-          <w:lang w:val="en-IN"/>
-        </w:rPr>
-        <w:t xml:space="preserve"> desired</w:t>
-      </w:r>
-      <w:r>
-        <w:rPr>
-          <w:rFonts w:ascii="Arial" w:eastAsiaTheme="minorHAnsi" w:hAnsi="Arial" w:cs="Arial"/>
-          <w:sz w:val="18"/>
-          <w:szCs w:val="18"/>
-          <w:lang w:val="en-IN"/>
-        </w:rPr>
-        <w:t xml:space="preserve"> product is done select correctly and checking whether the payment file has been generated with the</w:t>
-      </w:r>
-      <w:r>
-        <w:rPr>
-          <w:rFonts w:ascii="Arial" w:eastAsiaTheme="minorHAnsi" w:hAnsi="Arial" w:cs="Arial"/>
-          <w:sz w:val="18"/>
-          <w:szCs w:val="18"/>
-          <w:lang w:val="en-IN"/>
-        </w:rPr>
-        <w:t xml:space="preserve"> </w:t>
-      </w:r>
-      <w:r>
-        <w:rPr>
-          <w:rFonts w:ascii="Arial" w:eastAsiaTheme="minorHAnsi" w:hAnsi="Arial" w:cs="Arial"/>
-          <w:sz w:val="18"/>
-          <w:szCs w:val="18"/>
-          <w:lang w:val="en-IN"/>
-        </w:rPr>
-        <w:t>exact amount that was flown between Merchant the consumer accounts</w:t>
+        <w:t>This Company provides the e-commerce services, which is similarly known as online shopping Project deals with sales moment from Merchant to Consumer account. It also includes Sale and Delivery Promotional schemes which were part of the application. The project deals with whether the desired product is done select correctly and checking whether the payment file has been generated with the exact amount that was flown between Merchant the consumer accounts</w:t>
       </w:r>
     </w:p>
     <w:p>
@@ -3687,23 +3461,7 @@
           <w:sz w:val="18"/>
           <w:szCs w:val="18"/>
         </w:rPr>
-        <w:t xml:space="preserve">Involved in Regression Testing and </w:t>
-      </w:r>
-      <w:r>
-        <w:rPr>
-          <w:rFonts w:ascii="Arial" w:hAnsi="Arial" w:cs="Arial"/>
-          <w:sz w:val="18"/>
-          <w:szCs w:val="18"/>
-        </w:rPr>
-        <w:t>retesting</w:t>
-      </w:r>
-      <w:r>
-        <w:rPr>
-          <w:rFonts w:ascii="Arial" w:hAnsi="Arial" w:cs="Arial"/>
-          <w:sz w:val="18"/>
-          <w:szCs w:val="18"/>
-        </w:rPr>
-        <w:t xml:space="preserve"> the defects.</w:t>
+        <w:t>Involved in Regression Testing and retesting the defects.</w:t>
       </w:r>
     </w:p>
     <w:p>

</xml_diff>